<commit_message>
added disclaimer and fixed GDD
</commit_message>
<xml_diff>
--- a/Documents/Game Design Document.docx
+++ b/Documents/Game Design Document.docx
@@ -220,6 +220,15 @@
     </w:p>
     <w:sdt>
       <w:sdtPr>
+        <w:rPr>
+          <w:rFonts w:asciiTheme="minorHAnsi" w:eastAsiaTheme="minorHAnsi" w:hAnsiTheme="minorHAnsi" w:cstheme="minorBidi"/>
+          <w:color w:val="auto"/>
+          <w:kern w:val="2"/>
+          <w:sz w:val="22"/>
+          <w:szCs w:val="22"/>
+          <w:lang w:val="en-CA"/>
+          <w14:ligatures w14:val="standardContextual"/>
+        </w:rPr>
         <w:id w:val="1368805106"/>
         <w:docPartObj>
           <w:docPartGallery w:val="Table of Contents"/>
@@ -228,16 +237,9 @@
       </w:sdtPr>
       <w:sdtEndPr>
         <w:rPr>
-          <w:rFonts w:asciiTheme="minorHAnsi" w:eastAsiaTheme="minorHAnsi" w:hAnsiTheme="minorHAnsi" w:cstheme="minorBidi"/>
           <w:b/>
           <w:bCs/>
           <w:noProof/>
-          <w:color w:val="auto"/>
-          <w:kern w:val="2"/>
-          <w:sz w:val="22"/>
-          <w:szCs w:val="22"/>
-          <w:lang w:val="en-CA"/>
-          <w14:ligatures w14:val="standardContextual"/>
         </w:rPr>
       </w:sdtEndPr>
       <w:sdtContent>
@@ -278,7 +280,7 @@
           <w:r>
             <w:fldChar w:fldCharType="separate"/>
           </w:r>
-          <w:hyperlink w:anchor="_Toc188301932" w:history="1">
+          <w:hyperlink w:anchor="_Toc188560861" w:history="1">
             <w:r>
               <w:rPr>
                 <w:rStyle w:val="Hyperlink"/>
@@ -305,7 +307,7 @@
                 <w:noProof/>
                 <w:webHidden/>
               </w:rPr>
-              <w:instrText xml:space="preserve"> PAGEREF _Toc188301932 \h </w:instrText>
+              <w:instrText xml:space="preserve"> PAGEREF _Toc188560861 \h </w:instrText>
             </w:r>
             <w:r>
               <w:rPr>
@@ -350,7 +352,7 @@
               <w:lang w:eastAsia="en-CA"/>
             </w:rPr>
           </w:pPr>
-          <w:hyperlink w:anchor="_Toc188301933" w:history="1">
+          <w:hyperlink w:anchor="_Toc188560862" w:history="1">
             <w:r>
               <w:rPr>
                 <w:rStyle w:val="Hyperlink"/>
@@ -377,7 +379,7 @@
                 <w:noProof/>
                 <w:webHidden/>
               </w:rPr>
-              <w:instrText xml:space="preserve"> PAGEREF _Toc188301933 \h </w:instrText>
+              <w:instrText xml:space="preserve"> PAGEREF _Toc188560862 \h </w:instrText>
             </w:r>
             <w:r>
               <w:rPr>
@@ -422,7 +424,7 @@
               <w:lang w:eastAsia="en-CA"/>
             </w:rPr>
           </w:pPr>
-          <w:hyperlink w:anchor="_Toc188301934" w:history="1">
+          <w:hyperlink w:anchor="_Toc188560863" w:history="1">
             <w:r>
               <w:rPr>
                 <w:rStyle w:val="Hyperlink"/>
@@ -449,7 +451,7 @@
                 <w:noProof/>
                 <w:webHidden/>
               </w:rPr>
-              <w:instrText xml:space="preserve"> PAGEREF _Toc188301934 \h </w:instrText>
+              <w:instrText xml:space="preserve"> PAGEREF _Toc188560863 \h </w:instrText>
             </w:r>
             <w:r>
               <w:rPr>
@@ -494,12 +496,11 @@
               <w:lang w:eastAsia="en-CA"/>
             </w:rPr>
           </w:pPr>
-          <w:hyperlink w:anchor="_Toc188301935" w:history="1">
+          <w:hyperlink w:anchor="_Toc188560864" w:history="1">
             <w:r>
               <w:rPr>
                 <w:rStyle w:val="Hyperlink"/>
                 <w:noProof/>
-                <w:lang w:val="fr-FR"/>
               </w:rPr>
               <w:t>Genre:</w:t>
             </w:r>
@@ -522,7 +523,7 @@
                 <w:noProof/>
                 <w:webHidden/>
               </w:rPr>
-              <w:instrText xml:space="preserve"> PAGEREF _Toc188301935 \h </w:instrText>
+              <w:instrText xml:space="preserve"> PAGEREF _Toc188560864 \h </w:instrText>
             </w:r>
             <w:r>
               <w:rPr>
@@ -567,7 +568,7 @@
               <w:lang w:eastAsia="en-CA"/>
             </w:rPr>
           </w:pPr>
-          <w:hyperlink w:anchor="_Toc188301936" w:history="1">
+          <w:hyperlink w:anchor="_Toc188560865" w:history="1">
             <w:r>
               <w:rPr>
                 <w:rStyle w:val="Hyperlink"/>
@@ -594,7 +595,7 @@
                 <w:noProof/>
                 <w:webHidden/>
               </w:rPr>
-              <w:instrText xml:space="preserve"> PAGEREF _Toc188301936 \h </w:instrText>
+              <w:instrText xml:space="preserve"> PAGEREF _Toc188560865 \h </w:instrText>
             </w:r>
             <w:r>
               <w:rPr>
@@ -639,7 +640,7 @@
               <w:lang w:eastAsia="en-CA"/>
             </w:rPr>
           </w:pPr>
-          <w:hyperlink w:anchor="_Toc188301937" w:history="1">
+          <w:hyperlink w:anchor="_Toc188560866" w:history="1">
             <w:r>
               <w:rPr>
                 <w:rStyle w:val="Hyperlink"/>
@@ -666,7 +667,7 @@
                 <w:noProof/>
                 <w:webHidden/>
               </w:rPr>
-              <w:instrText xml:space="preserve"> PAGEREF _Toc188301937 \h </w:instrText>
+              <w:instrText xml:space="preserve"> PAGEREF _Toc188560866 \h </w:instrText>
             </w:r>
             <w:r>
               <w:rPr>
@@ -711,7 +712,7 @@
               <w:lang w:eastAsia="en-CA"/>
             </w:rPr>
           </w:pPr>
-          <w:hyperlink w:anchor="_Toc188301938" w:history="1">
+          <w:hyperlink w:anchor="_Toc188560867" w:history="1">
             <w:r>
               <w:rPr>
                 <w:rStyle w:val="Hyperlink"/>
@@ -738,7 +739,7 @@
                 <w:noProof/>
                 <w:webHidden/>
               </w:rPr>
-              <w:instrText xml:space="preserve"> PAGEREF _Toc188301938 \h </w:instrText>
+              <w:instrText xml:space="preserve"> PAGEREF _Toc188560867 \h </w:instrText>
             </w:r>
             <w:r>
               <w:rPr>
@@ -783,7 +784,7 @@
               <w:lang w:eastAsia="en-CA"/>
             </w:rPr>
           </w:pPr>
-          <w:hyperlink w:anchor="_Toc188301939" w:history="1">
+          <w:hyperlink w:anchor="_Toc188560868" w:history="1">
             <w:r>
               <w:rPr>
                 <w:rStyle w:val="Hyperlink"/>
@@ -810,7 +811,7 @@
                 <w:noProof/>
                 <w:webHidden/>
               </w:rPr>
-              <w:instrText xml:space="preserve"> PAGEREF _Toc188301939 \h </w:instrText>
+              <w:instrText xml:space="preserve"> PAGEREF _Toc188560868 \h </w:instrText>
             </w:r>
             <w:r>
               <w:rPr>
@@ -855,7 +856,7 @@
               <w:lang w:eastAsia="en-CA"/>
             </w:rPr>
           </w:pPr>
-          <w:hyperlink w:anchor="_Toc188301940" w:history="1">
+          <w:hyperlink w:anchor="_Toc188560869" w:history="1">
             <w:r>
               <w:rPr>
                 <w:rStyle w:val="Hyperlink"/>
@@ -882,7 +883,7 @@
                 <w:noProof/>
                 <w:webHidden/>
               </w:rPr>
-              <w:instrText xml:space="preserve"> PAGEREF _Toc188301940 \h </w:instrText>
+              <w:instrText xml:space="preserve"> PAGEREF _Toc188560869 \h </w:instrText>
             </w:r>
             <w:r>
               <w:rPr>
@@ -927,7 +928,7 @@
               <w:lang w:eastAsia="en-CA"/>
             </w:rPr>
           </w:pPr>
-          <w:hyperlink w:anchor="_Toc188301941" w:history="1">
+          <w:hyperlink w:anchor="_Toc188560870" w:history="1">
             <w:r>
               <w:rPr>
                 <w:rStyle w:val="Hyperlink"/>
@@ -954,7 +955,7 @@
                 <w:noProof/>
                 <w:webHidden/>
               </w:rPr>
-              <w:instrText xml:space="preserve"> PAGEREF _Toc188301941 \h </w:instrText>
+              <w:instrText xml:space="preserve"> PAGEREF _Toc188560870 \h </w:instrText>
             </w:r>
             <w:r>
               <w:rPr>
@@ -999,7 +1000,7 @@
               <w:lang w:eastAsia="en-CA"/>
             </w:rPr>
           </w:pPr>
-          <w:hyperlink w:anchor="_Toc188301942" w:history="1">
+          <w:hyperlink w:anchor="_Toc188560871" w:history="1">
             <w:r>
               <w:rPr>
                 <w:rStyle w:val="Hyperlink"/>
@@ -1026,7 +1027,7 @@
                 <w:noProof/>
                 <w:webHidden/>
               </w:rPr>
-              <w:instrText xml:space="preserve"> PAGEREF _Toc188301942 \h </w:instrText>
+              <w:instrText xml:space="preserve"> PAGEREF _Toc188560871 \h </w:instrText>
             </w:r>
             <w:r>
               <w:rPr>
@@ -1071,7 +1072,7 @@
               <w:lang w:eastAsia="en-CA"/>
             </w:rPr>
           </w:pPr>
-          <w:hyperlink w:anchor="_Toc188301943" w:history="1">
+          <w:hyperlink w:anchor="_Toc188560872" w:history="1">
             <w:r>
               <w:rPr>
                 <w:rStyle w:val="Hyperlink"/>
@@ -1098,7 +1099,7 @@
                 <w:noProof/>
                 <w:webHidden/>
               </w:rPr>
-              <w:instrText xml:space="preserve"> PAGEREF _Toc188301943 \h </w:instrText>
+              <w:instrText xml:space="preserve"> PAGEREF _Toc188560872 \h </w:instrText>
             </w:r>
             <w:r>
               <w:rPr>
@@ -1143,7 +1144,7 @@
               <w:lang w:eastAsia="en-CA"/>
             </w:rPr>
           </w:pPr>
-          <w:hyperlink w:anchor="_Toc188301944" w:history="1">
+          <w:hyperlink w:anchor="_Toc188560873" w:history="1">
             <w:r>
               <w:rPr>
                 <w:rStyle w:val="Hyperlink"/>
@@ -1170,7 +1171,7 @@
                 <w:noProof/>
                 <w:webHidden/>
               </w:rPr>
-              <w:instrText xml:space="preserve"> PAGEREF _Toc188301944 \h </w:instrText>
+              <w:instrText xml:space="preserve"> PAGEREF _Toc188560873 \h </w:instrText>
             </w:r>
             <w:r>
               <w:rPr>
@@ -1215,7 +1216,7 @@
               <w:lang w:eastAsia="en-CA"/>
             </w:rPr>
           </w:pPr>
-          <w:hyperlink w:anchor="_Toc188301945" w:history="1">
+          <w:hyperlink w:anchor="_Toc188560874" w:history="1">
             <w:r>
               <w:rPr>
                 <w:rStyle w:val="Hyperlink"/>
@@ -1242,7 +1243,7 @@
                 <w:noProof/>
                 <w:webHidden/>
               </w:rPr>
-              <w:instrText xml:space="preserve"> PAGEREF _Toc188301945 \h </w:instrText>
+              <w:instrText xml:space="preserve"> PAGEREF _Toc188560874 \h </w:instrText>
             </w:r>
             <w:r>
               <w:rPr>
@@ -1287,7 +1288,7 @@
               <w:lang w:eastAsia="en-CA"/>
             </w:rPr>
           </w:pPr>
-          <w:hyperlink w:anchor="_Toc188301946" w:history="1">
+          <w:hyperlink w:anchor="_Toc188560875" w:history="1">
             <w:r>
               <w:rPr>
                 <w:rStyle w:val="Hyperlink"/>
@@ -1314,7 +1315,7 @@
                 <w:noProof/>
                 <w:webHidden/>
               </w:rPr>
-              <w:instrText xml:space="preserve"> PAGEREF _Toc188301946 \h </w:instrText>
+              <w:instrText xml:space="preserve"> PAGEREF _Toc188560875 \h </w:instrText>
             </w:r>
             <w:r>
               <w:rPr>
@@ -1359,7 +1360,7 @@
               <w:lang w:eastAsia="en-CA"/>
             </w:rPr>
           </w:pPr>
-          <w:hyperlink w:anchor="_Toc188301947" w:history="1">
+          <w:hyperlink w:anchor="_Toc188560876" w:history="1">
             <w:r>
               <w:rPr>
                 <w:rStyle w:val="Hyperlink"/>
@@ -1386,7 +1387,7 @@
                 <w:noProof/>
                 <w:webHidden/>
               </w:rPr>
-              <w:instrText xml:space="preserve"> PAGEREF _Toc188301947 \h </w:instrText>
+              <w:instrText xml:space="preserve"> PAGEREF _Toc188560876 \h </w:instrText>
             </w:r>
             <w:r>
               <w:rPr>
@@ -1532,7 +1533,7 @@
           <w:color w:val="000000" w:themeColor="text1"/>
         </w:rPr>
       </w:pPr>
-      <w:bookmarkStart w:id="0" w:name="_Toc188301932"/>
+      <w:bookmarkStart w:id="0" w:name="_Toc188560861"/>
       <w:r>
         <w:rPr>
           <w:color w:val="000000" w:themeColor="text1"/>
@@ -1550,7 +1551,7 @@
           <w:color w:val="000000" w:themeColor="text1"/>
         </w:rPr>
       </w:pPr>
-      <w:bookmarkStart w:id="1" w:name="_Toc188301933"/>
+      <w:bookmarkStart w:id="1" w:name="_Toc188560862"/>
       <w:r>
         <w:rPr>
           <w:color w:val="000000" w:themeColor="text1"/>
@@ -1568,119 +1569,108 @@
       </w:r>
     </w:p>
     <w:p>
-      <w:pPr>
-        <w:rPr>
-          <w:lang w:val="fr-FR"/>
-        </w:rPr>
-      </w:pPr>
-      <w:r>
-        <w:rPr>
-          <w:lang w:val="fr-FR"/>
-        </w:rPr>
+      <w:r>
         <w:t>(Possible Options)</w:t>
       </w:r>
     </w:p>
     <w:p>
-      <w:pPr>
-        <w:rPr>
-          <w:lang w:val="fr-FR"/>
-        </w:rPr>
-      </w:pPr>
-      <w:r>
-        <w:rPr>
-          <w:lang w:val="fr-FR"/>
-        </w:rPr>
+      <w:r>
         <w:t xml:space="preserve">Donald </w:t>
       </w:r>
       <w:proofErr w:type="spellStart"/>
       <w:r>
-        <w:rPr>
-          <w:lang w:val="fr-FR"/>
-        </w:rPr>
-        <w:t>Dru</w:t>
-      </w:r>
-      <w:r>
-        <w:rPr>
-          <w:lang w:val="fr-FR"/>
-        </w:rPr>
-        <w:t>mpf</w:t>
+        <w:t>Drumpf</w:t>
       </w:r>
       <w:proofErr w:type="spellEnd"/>
     </w:p>
     <w:p>
-      <w:pPr>
-        <w:rPr>
-          <w:lang w:val="fr-FR"/>
-        </w:rPr>
-      </w:pPr>
-      <w:r>
-        <w:rPr>
-          <w:lang w:val="fr-FR"/>
-        </w:rPr>
+      <w:r>
         <w:t xml:space="preserve">D. </w:t>
       </w:r>
       <w:proofErr w:type="spellStart"/>
       <w:r>
-        <w:rPr>
-          <w:lang w:val="fr-FR"/>
-        </w:rPr>
         <w:t>Drumpf</w:t>
       </w:r>
       <w:proofErr w:type="spellEnd"/>
     </w:p>
     <w:p>
-      <w:pPr>
-        <w:rPr>
-          <w:lang w:val="fr-FR"/>
-        </w:rPr>
-      </w:pPr>
-      <w:r>
-        <w:rPr>
-          <w:lang w:val="fr-FR"/>
-        </w:rPr>
-        <w:t xml:space="preserve">Donald T. </w:t>
+      <w:r>
+        <w:t>Donald T. Magnate</w:t>
+      </w:r>
+    </w:p>
+    <w:p>
+      <w:r>
+        <w:t>The 51st Dream</w:t>
+      </w:r>
+    </w:p>
+    <w:p>
+      <w:r>
+        <w:t>The 51st State Q</w:t>
+      </w:r>
+      <w:r>
+        <w:t>uest</w:t>
+      </w:r>
+    </w:p>
+    <w:p>
+      <w:r>
+        <w:t>Make Games Great Again</w:t>
+      </w:r>
+    </w:p>
+    <w:p>
+      <w:r>
+        <w:t>Maple Odyssey</w:t>
+      </w:r>
+    </w:p>
+    <w:p>
+      <w:r>
+        <w:t>Super Maple World</w:t>
+      </w:r>
+    </w:p>
+    <w:p>
+      <w:r>
+        <w:t>Dennis Trumpet Bros.</w:t>
+      </w:r>
+    </w:p>
+    <w:p/>
+    <w:p>
+      <w:pPr>
+        <w:pStyle w:val="Heading2"/>
+        <w:rPr>
+          <w:color w:val="000000" w:themeColor="text1"/>
+        </w:rPr>
+      </w:pPr>
+      <w:bookmarkStart w:id="2" w:name="_Toc188560863"/>
+      <w:r>
+        <w:rPr>
+          <w:color w:val="000000" w:themeColor="text1"/>
+        </w:rPr>
+        <w:t>Concept:</w:t>
+      </w:r>
+      <w:bookmarkEnd w:id="2"/>
+    </w:p>
+    <w:p>
+      <w:r>
+        <w:t>A satirical platformer video game</w:t>
+      </w:r>
+      <w:r>
+        <w:t xml:space="preserve"> </w:t>
+      </w:r>
+      <w:r>
+        <w:t xml:space="preserve">inspired by Donald Trump's </w:t>
+      </w:r>
+      <w:r>
+        <w:t>exaggerated</w:t>
+      </w:r>
+      <w:r>
+        <w:t xml:space="preserve"> declarations. The objective is to defeat protesters, avoid obstacles, and collect humorous power-ups to annex "</w:t>
       </w:r>
       <w:proofErr w:type="spellStart"/>
       <w:r>
-        <w:rPr>
-          <w:lang w:val="fr-FR"/>
-        </w:rPr>
-        <w:t>Magnate</w:t>
+        <w:t>MapleLand</w:t>
       </w:r>
       <w:proofErr w:type="spellEnd"/>
-    </w:p>
-    <w:p>
-      <w:pPr>
-        <w:rPr>
-          <w:lang w:val="fr-FR"/>
-        </w:rPr>
-      </w:pPr>
-      <w:r>
-        <w:rPr>
-          <w:lang w:val="fr-FR"/>
-        </w:rPr>
-        <w:t xml:space="preserve">The 51st </w:t>
-      </w:r>
-      <w:proofErr w:type="spellStart"/>
-      <w:r>
-        <w:rPr>
-          <w:lang w:val="fr-FR"/>
-        </w:rPr>
-        <w:t>Dream</w:t>
-      </w:r>
-      <w:proofErr w:type="spellEnd"/>
-    </w:p>
-    <w:p>
-      <w:r>
-        <w:t>The 51st State Q</w:t>
-      </w:r>
-      <w:r>
-        <w:t>uest</w:t>
-      </w:r>
-    </w:p>
-    <w:p>
-      <w:r>
-        <w:t>Make Games Great Again</w:t>
+      <w:r>
+        <w:t>" as the 51st state.</w:t>
       </w:r>
     </w:p>
     <w:p/>
@@ -1691,135 +1681,85 @@
           <w:color w:val="000000" w:themeColor="text1"/>
         </w:rPr>
       </w:pPr>
-      <w:bookmarkStart w:id="2" w:name="_Toc188301934"/>
+      <w:bookmarkStart w:id="3" w:name="_Toc188560864"/>
       <w:r>
         <w:rPr>
           <w:color w:val="000000" w:themeColor="text1"/>
         </w:rPr>
-        <w:t>Concept:</w:t>
-      </w:r>
-      <w:bookmarkEnd w:id="2"/>
-    </w:p>
-    <w:p>
-      <w:r>
-        <w:t>A satirical platformer video game</w:t>
+        <w:t>Genre:</w:t>
+      </w:r>
+      <w:bookmarkEnd w:id="3"/>
+    </w:p>
+    <w:p>
+      <w:r>
+        <w:t>Platformer/Side-scroller</w:t>
+      </w:r>
+    </w:p>
+    <w:p/>
+    <w:p>
+      <w:pPr>
+        <w:pStyle w:val="Heading2"/>
+        <w:rPr>
+          <w:color w:val="000000" w:themeColor="text1"/>
+        </w:rPr>
+      </w:pPr>
+      <w:bookmarkStart w:id="4" w:name="_Toc188560865"/>
+      <w:r>
+        <w:rPr>
+          <w:color w:val="000000" w:themeColor="text1"/>
+        </w:rPr>
+        <w:t>Platforms:</w:t>
+      </w:r>
+      <w:bookmarkEnd w:id="4"/>
+    </w:p>
+    <w:p>
+      <w:r>
+        <w:t>PC</w:t>
+      </w:r>
+    </w:p>
+    <w:p/>
+    <w:p>
+      <w:pPr>
+        <w:pStyle w:val="Heading2"/>
+        <w:rPr>
+          <w:color w:val="000000" w:themeColor="text1"/>
+        </w:rPr>
+      </w:pPr>
+      <w:bookmarkStart w:id="5" w:name="_Toc188560866"/>
+      <w:r>
+        <w:rPr>
+          <w:color w:val="000000" w:themeColor="text1"/>
+        </w:rPr>
+        <w:t>Target Audience:</w:t>
+      </w:r>
+      <w:bookmarkEnd w:id="5"/>
+    </w:p>
+    <w:p>
+      <w:r>
+        <w:t xml:space="preserve">Casual </w:t>
+      </w:r>
+      <w:r>
+        <w:t>platformers</w:t>
       </w:r>
       <w:r>
         <w:t xml:space="preserve"> </w:t>
       </w:r>
       <w:r>
-        <w:t xml:space="preserve">inspired by Donald Trump's </w:t>
-      </w:r>
-      <w:r>
-        <w:t>exaggerated</w:t>
-      </w:r>
-      <w:r>
-        <w:t xml:space="preserve"> declarations. The objective is to defeat protesters, avoid obstacles, and collect humorous power-ups to annex "</w:t>
-      </w:r>
-      <w:proofErr w:type="spellStart"/>
-      <w:r>
-        <w:t>MapleLand</w:t>
-      </w:r>
-      <w:proofErr w:type="spellEnd"/>
-      <w:r>
-        <w:t>" as the 51st state.</w:t>
+        <w:t>who enjoy lighthearted satire</w:t>
+      </w:r>
+      <w:r>
+        <w:t>.</w:t>
       </w:r>
     </w:p>
     <w:p/>
     <w:p>
       <w:pPr>
-        <w:pStyle w:val="Heading2"/>
+        <w:pStyle w:val="Heading1"/>
         <w:rPr>
           <w:color w:val="000000" w:themeColor="text1"/>
-          <w:lang w:val="fr-FR"/>
-        </w:rPr>
-      </w:pPr>
-      <w:bookmarkStart w:id="3" w:name="_Toc188301935"/>
-      <w:proofErr w:type="gramStart"/>
-      <w:r>
-        <w:rPr>
-          <w:color w:val="000000" w:themeColor="text1"/>
-          <w:lang w:val="fr-FR"/>
-        </w:rPr>
-        <w:t>Genre:</w:t>
-      </w:r>
-      <w:bookmarkEnd w:id="3"/>
-      <w:proofErr w:type="gramEnd"/>
-    </w:p>
-    <w:p>
-      <w:r>
-        <w:t>Platformer/Side-scroller</w:t>
-      </w:r>
-    </w:p>
-    <w:p/>
-    <w:p>
-      <w:pPr>
-        <w:pStyle w:val="Heading2"/>
-        <w:rPr>
-          <w:color w:val="000000" w:themeColor="text1"/>
-        </w:rPr>
-      </w:pPr>
-      <w:bookmarkStart w:id="4" w:name="_Toc188301936"/>
-      <w:r>
-        <w:rPr>
-          <w:color w:val="000000" w:themeColor="text1"/>
-        </w:rPr>
-        <w:t>Platforms:</w:t>
-      </w:r>
-      <w:bookmarkEnd w:id="4"/>
-    </w:p>
-    <w:p>
-      <w:r>
-        <w:t>PC</w:t>
-      </w:r>
-    </w:p>
-    <w:p/>
-    <w:p>
-      <w:pPr>
-        <w:pStyle w:val="Heading2"/>
-        <w:rPr>
-          <w:color w:val="000000" w:themeColor="text1"/>
-        </w:rPr>
-      </w:pPr>
-      <w:bookmarkStart w:id="5" w:name="_Toc188301937"/>
-      <w:r>
-        <w:rPr>
-          <w:color w:val="000000" w:themeColor="text1"/>
-        </w:rPr>
-        <w:t>Target Audience:</w:t>
-      </w:r>
-      <w:bookmarkEnd w:id="5"/>
-    </w:p>
-    <w:p>
-      <w:r>
-        <w:t>C</w:t>
-      </w:r>
-      <w:r>
-        <w:t xml:space="preserve">asual </w:t>
-      </w:r>
-      <w:r>
-        <w:t>platformers</w:t>
-      </w:r>
-      <w:r>
-        <w:t xml:space="preserve"> </w:t>
-      </w:r>
-      <w:r>
-        <w:t>who enjoy lighthearted satire</w:t>
-      </w:r>
-      <w:r>
-        <w:t>.</w:t>
-      </w:r>
-    </w:p>
-    <w:p/>
-    <w:p/>
-    <w:p>
-      <w:pPr>
-        <w:pStyle w:val="Heading1"/>
-        <w:rPr>
-          <w:color w:val="000000" w:themeColor="text1"/>
-        </w:rPr>
-      </w:pPr>
-      <w:bookmarkStart w:id="6" w:name="_Toc188301938"/>
+        </w:rPr>
+      </w:pPr>
+      <w:bookmarkStart w:id="6" w:name="_Toc188560867"/>
       <w:r>
         <w:rPr>
           <w:color w:val="000000" w:themeColor="text1"/>
@@ -1837,7 +1777,7 @@
           <w:color w:val="000000" w:themeColor="text1"/>
         </w:rPr>
       </w:pPr>
-      <w:bookmarkStart w:id="7" w:name="_Toc188301939"/>
+      <w:bookmarkStart w:id="7" w:name="_Toc188560868"/>
       <w:r>
         <w:rPr>
           <w:color w:val="000000" w:themeColor="text1"/>
@@ -1896,7 +1836,7 @@
           <w:color w:val="000000" w:themeColor="text1"/>
         </w:rPr>
       </w:pPr>
-      <w:bookmarkStart w:id="8" w:name="_Toc188301940"/>
+      <w:bookmarkStart w:id="8" w:name="_Toc188560869"/>
       <w:r>
         <w:rPr>
           <w:color w:val="000000" w:themeColor="text1"/>
@@ -2037,7 +1977,7 @@
           <w:color w:val="000000" w:themeColor="text1"/>
         </w:rPr>
       </w:pPr>
-      <w:bookmarkStart w:id="9" w:name="_Toc188301941"/>
+      <w:bookmarkStart w:id="9" w:name="_Toc188560870"/>
       <w:r>
         <w:rPr>
           <w:color w:val="000000" w:themeColor="text1"/>
@@ -2069,7 +2009,7 @@
           <w:color w:val="000000" w:themeColor="text1"/>
         </w:rPr>
       </w:pPr>
-      <w:bookmarkStart w:id="10" w:name="_Toc188301942"/>
+      <w:bookmarkStart w:id="10" w:name="_Toc188560871"/>
       <w:r>
         <w:rPr>
           <w:color w:val="000000" w:themeColor="text1"/>
@@ -2095,7 +2035,7 @@
           <w:color w:val="000000" w:themeColor="text1"/>
         </w:rPr>
       </w:pPr>
-      <w:bookmarkStart w:id="11" w:name="_Toc188301943"/>
+      <w:bookmarkStart w:id="11" w:name="_Toc188560872"/>
       <w:r>
         <w:rPr>
           <w:color w:val="000000" w:themeColor="text1"/>
@@ -2111,7 +2051,7 @@
           <w:color w:val="000000" w:themeColor="text1"/>
         </w:rPr>
       </w:pPr>
-      <w:bookmarkStart w:id="12" w:name="_Toc188301944"/>
+      <w:bookmarkStart w:id="12" w:name="_Toc188560873"/>
       <w:r>
         <w:rPr>
           <w:color w:val="000000" w:themeColor="text1"/>
@@ -2214,7 +2154,7 @@
           <w:color w:val="000000" w:themeColor="text1"/>
         </w:rPr>
       </w:pPr>
-      <w:bookmarkStart w:id="13" w:name="_Toc188301945"/>
+      <w:bookmarkStart w:id="13" w:name="_Toc188560874"/>
       <w:r>
         <w:rPr>
           <w:color w:val="000000" w:themeColor="text1"/>
@@ -2296,7 +2236,7 @@
           <w:color w:val="000000" w:themeColor="text1"/>
         </w:rPr>
       </w:pPr>
-      <w:bookmarkStart w:id="14" w:name="_Toc188301946"/>
+      <w:bookmarkStart w:id="14" w:name="_Toc188560875"/>
       <w:r>
         <w:rPr>
           <w:color w:val="000000" w:themeColor="text1"/>
@@ -2432,7 +2372,7 @@
           <w:color w:val="000000" w:themeColor="text1"/>
         </w:rPr>
       </w:pPr>
-      <w:bookmarkStart w:id="15" w:name="_Toc188301947"/>
+      <w:bookmarkStart w:id="15" w:name="_Toc188560876"/>
       <w:r>
         <w:rPr>
           <w:color w:val="000000" w:themeColor="text1"/>

</xml_diff>